<commit_message>
modified domain class list to add screenshot, screenshot is in doc folder as well
</commit_message>
<xml_diff>
--- a/doc/DomainClassList.docx
+++ b/doc/DomainClassList.docx
@@ -280,515 +280,666 @@
         </w:numPr>
       </w:pPr>
       <w:r>
-        <w:t>A mo</w:t>
-      </w:r>
+        <w:t xml:space="preserve">A modified movement function to reflect the necessary behavior of this type of bee. </w:t>
+      </w:r>
+    </w:p>
+    <w:p>
+      <w:pPr>
+        <w:pStyle w:val="ListParagraph"/>
+        <w:numPr>
+          <w:ilvl w:val="2"/>
+          <w:numId w:val="2"/>
+        </w:numPr>
+      </w:pPr>
+      <w:r>
+        <w:t>The ability to choose a flower at random</w:t>
+      </w:r>
+    </w:p>
+    <w:p>
+      <w:pPr>
+        <w:pStyle w:val="ListParagraph"/>
+        <w:numPr>
+          <w:ilvl w:val="1"/>
+          <w:numId w:val="2"/>
+        </w:numPr>
+      </w:pPr>
+      <w:r>
+        <w:t>This class will be implemented by Benjamin Mueller</w:t>
+      </w:r>
+    </w:p>
+    <w:p>
+      <w:pPr>
+        <w:pStyle w:val="ListParagraph"/>
+        <w:numPr>
+          <w:ilvl w:val="0"/>
+          <w:numId w:val="2"/>
+        </w:numPr>
+        <w:rPr>
+          <w:b/>
+          <w:bCs/>
+        </w:rPr>
+      </w:pPr>
+      <w:proofErr w:type="spellStart"/>
+      <w:r>
+        <w:rPr>
+          <w:b/>
+          <w:bCs/>
+        </w:rPr>
+        <w:t>BeeRandom</w:t>
+      </w:r>
+      <w:proofErr w:type="spellEnd"/>
+    </w:p>
+    <w:p>
+      <w:pPr>
+        <w:pStyle w:val="ListParagraph"/>
+        <w:numPr>
+          <w:ilvl w:val="1"/>
+          <w:numId w:val="2"/>
+        </w:numPr>
+      </w:pPr>
+      <w:r>
+        <w:t>The “</w:t>
+      </w:r>
+      <w:proofErr w:type="spellStart"/>
+      <w:r>
+        <w:t>BeeRandom</w:t>
+      </w:r>
+      <w:proofErr w:type="spellEnd"/>
+      <w:r>
+        <w:t xml:space="preserve">” class is responsible for handling the behavior and functionality of the type of bee that moves through the garden bed in a preset fashion such as in lines or circles. </w:t>
+      </w:r>
+      <w:r>
+        <w:t>Functions include:</w:t>
+      </w:r>
+    </w:p>
+    <w:p>
+      <w:pPr>
+        <w:pStyle w:val="ListParagraph"/>
+        <w:numPr>
+          <w:ilvl w:val="2"/>
+          <w:numId w:val="2"/>
+        </w:numPr>
+      </w:pPr>
+      <w:r>
+        <w:t>Functionality inherited from “Bee” (and by default “Entity”)</w:t>
+      </w:r>
+    </w:p>
+    <w:p>
+      <w:pPr>
+        <w:pStyle w:val="ListParagraph"/>
+        <w:numPr>
+          <w:ilvl w:val="2"/>
+          <w:numId w:val="2"/>
+        </w:numPr>
+      </w:pPr>
+      <w:r>
+        <w:t xml:space="preserve">A modified movement function to reflect the necessary behavior of this type of bee. </w:t>
+      </w:r>
+    </w:p>
+    <w:p>
+      <w:pPr>
+        <w:pStyle w:val="ListParagraph"/>
+        <w:numPr>
+          <w:ilvl w:val="1"/>
+          <w:numId w:val="2"/>
+        </w:numPr>
+      </w:pPr>
+      <w:r>
+        <w:t>This class will be implemented by Benjamin Mueller</w:t>
+      </w:r>
+    </w:p>
+    <w:p>
+      <w:pPr>
+        <w:pStyle w:val="ListParagraph"/>
+        <w:numPr>
+          <w:ilvl w:val="0"/>
+          <w:numId w:val="2"/>
+        </w:numPr>
+        <w:rPr>
+          <w:b/>
+          <w:bCs/>
+        </w:rPr>
+      </w:pPr>
+      <w:r>
+        <w:rPr>
+          <w:b/>
+          <w:bCs/>
+        </w:rPr>
+        <w:t>Flower (abstract)</w:t>
+      </w:r>
+    </w:p>
+    <w:p>
+      <w:pPr>
+        <w:pStyle w:val="ListParagraph"/>
+        <w:numPr>
+          <w:ilvl w:val="1"/>
+          <w:numId w:val="2"/>
+        </w:numPr>
+      </w:pPr>
+      <w:r>
+        <w:t>The abstract “Flower” class is responsible for outlining the base functionality and parameters that are shared among all types of flowers.</w:t>
+      </w:r>
+      <w:r>
+        <w:t xml:space="preserve"> </w:t>
+      </w:r>
+      <w:r>
+        <w:t>Functions include:</w:t>
+      </w:r>
+    </w:p>
+    <w:p>
+      <w:pPr>
+        <w:pStyle w:val="ListParagraph"/>
+        <w:numPr>
+          <w:ilvl w:val="2"/>
+          <w:numId w:val="2"/>
+        </w:numPr>
+      </w:pPr>
+      <w:r>
+        <w:t>Functionality inherited from “Entity”</w:t>
+      </w:r>
+    </w:p>
+    <w:p>
+      <w:pPr>
+        <w:pStyle w:val="ListParagraph"/>
+        <w:numPr>
+          <w:ilvl w:val="2"/>
+          <w:numId w:val="2"/>
+        </w:numPr>
+      </w:pPr>
+      <w:r>
+        <w:t>Change the energy of the flower when there is a collision</w:t>
+      </w:r>
+    </w:p>
+    <w:p>
+      <w:pPr>
+        <w:pStyle w:val="ListParagraph"/>
+        <w:numPr>
+          <w:ilvl w:val="1"/>
+          <w:numId w:val="2"/>
+        </w:numPr>
+      </w:pPr>
+      <w:r>
+        <w:lastRenderedPageBreak/>
+        <w:t xml:space="preserve">This class will be implemented by Chris </w:t>
+      </w:r>
+      <w:proofErr w:type="spellStart"/>
+      <w:r>
+        <w:t>Drazek-Loosier</w:t>
+      </w:r>
+      <w:proofErr w:type="spellEnd"/>
+    </w:p>
+    <w:p>
+      <w:pPr>
+        <w:pStyle w:val="ListParagraph"/>
+        <w:numPr>
+          <w:ilvl w:val="0"/>
+          <w:numId w:val="2"/>
+        </w:numPr>
+        <w:rPr>
+          <w:b/>
+          <w:bCs/>
+        </w:rPr>
+      </w:pPr>
+      <w:proofErr w:type="spellStart"/>
+      <w:r>
+        <w:rPr>
+          <w:b/>
+          <w:bCs/>
+        </w:rPr>
+        <w:t>GoodFlower</w:t>
+      </w:r>
+      <w:proofErr w:type="spellEnd"/>
+    </w:p>
+    <w:p>
+      <w:pPr>
+        <w:pStyle w:val="ListParagraph"/>
+        <w:numPr>
+          <w:ilvl w:val="1"/>
+          <w:numId w:val="2"/>
+        </w:numPr>
+      </w:pPr>
+      <w:r>
+        <w:t>The “</w:t>
+      </w:r>
+      <w:proofErr w:type="spellStart"/>
+      <w:r>
+        <w:t>GoodFlower</w:t>
+      </w:r>
+      <w:proofErr w:type="spellEnd"/>
+      <w:r>
+        <w:t xml:space="preserve">” class is responsible for handling the behavior and functionality of the type of flower that gives bees energy. </w:t>
+      </w:r>
+      <w:r>
+        <w:t>Functions include:</w:t>
+      </w:r>
+    </w:p>
+    <w:p>
+      <w:pPr>
+        <w:pStyle w:val="ListParagraph"/>
+        <w:numPr>
+          <w:ilvl w:val="2"/>
+          <w:numId w:val="2"/>
+        </w:numPr>
+      </w:pPr>
+      <w:r>
+        <w:t>Functionality inherited from “Flower” (and by default “Entity)</w:t>
+      </w:r>
+    </w:p>
+    <w:p>
+      <w:pPr>
+        <w:pStyle w:val="ListParagraph"/>
+        <w:numPr>
+          <w:ilvl w:val="2"/>
+          <w:numId w:val="2"/>
+        </w:numPr>
+      </w:pPr>
+      <w:r>
+        <w:t>Track when there is a collision to deplete the energy level of the flower so that it will not continue giving out energy indefinitely</w:t>
+      </w:r>
+    </w:p>
+    <w:p>
+      <w:pPr>
+        <w:pStyle w:val="ListParagraph"/>
+        <w:numPr>
+          <w:ilvl w:val="1"/>
+          <w:numId w:val="2"/>
+        </w:numPr>
+      </w:pPr>
+      <w:r>
+        <w:t xml:space="preserve">This class will be implemented by Chris </w:t>
+      </w:r>
+      <w:proofErr w:type="spellStart"/>
+      <w:r>
+        <w:t>Drazek-Loosier</w:t>
+      </w:r>
+      <w:proofErr w:type="spellEnd"/>
+    </w:p>
+    <w:p>
+      <w:pPr>
+        <w:pStyle w:val="ListParagraph"/>
+        <w:numPr>
+          <w:ilvl w:val="0"/>
+          <w:numId w:val="2"/>
+        </w:numPr>
+        <w:rPr>
+          <w:b/>
+          <w:bCs/>
+        </w:rPr>
+      </w:pPr>
+      <w:proofErr w:type="spellStart"/>
+      <w:r>
+        <w:rPr>
+          <w:b/>
+          <w:bCs/>
+        </w:rPr>
+        <w:t>BadFlower</w:t>
+      </w:r>
+      <w:proofErr w:type="spellEnd"/>
+    </w:p>
+    <w:p>
+      <w:pPr>
+        <w:pStyle w:val="ListParagraph"/>
+        <w:numPr>
+          <w:ilvl w:val="1"/>
+          <w:numId w:val="2"/>
+        </w:numPr>
+      </w:pPr>
+      <w:r>
+        <w:t>The “</w:t>
+      </w:r>
+      <w:proofErr w:type="spellStart"/>
+      <w:r>
+        <w:t>BadFlower</w:t>
+      </w:r>
+      <w:proofErr w:type="spellEnd"/>
+      <w:r>
+        <w:t xml:space="preserve">” class is responsible for handling the behavior and functionality of the type of flower that takes energy from bees. </w:t>
+      </w:r>
+      <w:r>
+        <w:t>Functions include:</w:t>
+      </w:r>
+    </w:p>
+    <w:p>
+      <w:pPr>
+        <w:pStyle w:val="ListParagraph"/>
+        <w:numPr>
+          <w:ilvl w:val="2"/>
+          <w:numId w:val="2"/>
+        </w:numPr>
+      </w:pPr>
+      <w:r>
+        <w:t>Functionality</w:t>
+      </w:r>
+      <w:r>
+        <w:t xml:space="preserve"> inherited from “Flower” (and by default “Entity)</w:t>
+      </w:r>
+    </w:p>
+    <w:p>
+      <w:pPr>
+        <w:pStyle w:val="ListParagraph"/>
+        <w:numPr>
+          <w:ilvl w:val="2"/>
+          <w:numId w:val="2"/>
+        </w:numPr>
+      </w:pPr>
+      <w:r>
+        <w:t xml:space="preserve">It should be noted that the “energy” parameter for the </w:t>
+      </w:r>
+      <w:proofErr w:type="spellStart"/>
+      <w:r>
+        <w:t>BadFlower</w:t>
+      </w:r>
+      <w:proofErr w:type="spellEnd"/>
+      <w:r>
+        <w:t xml:space="preserve"> will be negative, so that when there is a collision the operation will remain the same. </w:t>
+      </w:r>
+    </w:p>
+    <w:p>
+      <w:pPr>
+        <w:pStyle w:val="ListParagraph"/>
+        <w:numPr>
+          <w:ilvl w:val="1"/>
+          <w:numId w:val="2"/>
+        </w:numPr>
+      </w:pPr>
+      <w:r>
+        <w:t xml:space="preserve">This class will be implemented by Chris </w:t>
+      </w:r>
+      <w:proofErr w:type="spellStart"/>
+      <w:r>
+        <w:t>Drazek-Loosier</w:t>
+      </w:r>
+      <w:proofErr w:type="spellEnd"/>
+    </w:p>
+    <w:p>
+      <w:pPr>
+        <w:pStyle w:val="ListParagraph"/>
+        <w:numPr>
+          <w:ilvl w:val="0"/>
+          <w:numId w:val="2"/>
+        </w:numPr>
+        <w:rPr>
+          <w:b/>
+          <w:bCs/>
+        </w:rPr>
+      </w:pPr>
+      <w:proofErr w:type="spellStart"/>
+      <w:r>
+        <w:rPr>
+          <w:b/>
+          <w:bCs/>
+        </w:rPr>
+        <w:t>GardenBed</w:t>
+      </w:r>
+      <w:proofErr w:type="spellEnd"/>
+    </w:p>
+    <w:p>
+      <w:pPr>
+        <w:pStyle w:val="ListParagraph"/>
+        <w:numPr>
+          <w:ilvl w:val="1"/>
+          <w:numId w:val="2"/>
+        </w:numPr>
+      </w:pPr>
+      <w:r>
+        <w:t xml:space="preserve">The </w:t>
+      </w:r>
+      <w:proofErr w:type="spellStart"/>
+      <w:r>
+        <w:t>GardenBed</w:t>
+      </w:r>
+      <w:proofErr w:type="spellEnd"/>
+      <w:r>
+        <w:t xml:space="preserve"> class is responsible for </w:t>
+      </w:r>
+      <w:r>
+        <w:t xml:space="preserve">containing </w:t>
+      </w:r>
+      <w:r>
+        <w:t>Bee and Flower objects. Functionality includes what is listed below.</w:t>
+      </w:r>
+    </w:p>
+    <w:p>
+      <w:pPr>
+        <w:pStyle w:val="ListParagraph"/>
+        <w:numPr>
+          <w:ilvl w:val="2"/>
+          <w:numId w:val="2"/>
+        </w:numPr>
+      </w:pPr>
+      <w:r>
+        <w:t>Creating instances of each kind of bee and flower</w:t>
+      </w:r>
+      <w:r>
+        <w:t xml:space="preserve"> with random x and y coordinates</w:t>
+      </w:r>
+    </w:p>
+    <w:p>
+      <w:pPr>
+        <w:pStyle w:val="ListParagraph"/>
+        <w:numPr>
+          <w:ilvl w:val="2"/>
+          <w:numId w:val="2"/>
+        </w:numPr>
+      </w:pPr>
+      <w:r>
+        <w:t>Store locations of each type of object</w:t>
+      </w:r>
+    </w:p>
+    <w:p>
+      <w:pPr>
+        <w:pStyle w:val="ListParagraph"/>
+        <w:numPr>
+          <w:ilvl w:val="2"/>
+          <w:numId w:val="2"/>
+        </w:numPr>
+      </w:pPr>
+      <w:r>
+        <w:t xml:space="preserve">Stepping forward in time so that the movement of bees may be </w:t>
+      </w:r>
+      <w:r>
+        <w:t>observed,</w:t>
+      </w:r>
+      <w:r>
+        <w:t xml:space="preserve"> and functions carried out</w:t>
+      </w:r>
+    </w:p>
+    <w:p>
+      <w:pPr>
+        <w:pStyle w:val="ListParagraph"/>
+        <w:numPr>
+          <w:ilvl w:val="1"/>
+          <w:numId w:val="2"/>
+        </w:numPr>
+      </w:pPr>
+      <w:r>
+        <w:t xml:space="preserve">This class will be implemented by Chris </w:t>
+      </w:r>
+      <w:proofErr w:type="spellStart"/>
+      <w:r>
+        <w:t>Drazek-Loosier</w:t>
+      </w:r>
+      <w:proofErr w:type="spellEnd"/>
+    </w:p>
+    <w:p>
+      <w:pPr>
+        <w:jc w:val="center"/>
+        <w:rPr>
+          <w:u w:val="single"/>
+        </w:rPr>
+      </w:pPr>
+      <w:r>
+        <w:rPr>
+          <w:u w:val="single"/>
+        </w:rPr>
+        <w:t>Build Confirmation</w:t>
+      </w:r>
+      <w:r>
+        <w:rPr>
+          <w:u w:val="single"/>
+        </w:rPr>
+        <w:t xml:space="preserve"> &amp; Proof of Classes</w:t>
+      </w:r>
+    </w:p>
+    <w:p>
+      <w:pPr>
+        <w:pStyle w:val="ListParagraph"/>
+        <w:ind w:left="1440"/>
+      </w:pPr>
+      <w:r>
+        <w:rPr>
+          <w:noProof/>
+        </w:rPr>
+        <w:drawing>
+          <wp:anchor distT="0" distB="0" distL="114300" distR="114300" simplePos="0" relativeHeight="251658240" behindDoc="1" locked="0" layoutInCell="1" allowOverlap="1" wp14:anchorId="5AF6739F" wp14:editId="1628CA97">
+            <wp:simplePos x="0" y="0"/>
+            <wp:positionH relativeFrom="margin">
+              <wp:align>center</wp:align>
+            </wp:positionH>
+            <wp:positionV relativeFrom="paragraph">
+              <wp:posOffset>4699</wp:posOffset>
+            </wp:positionV>
+            <wp:extent cx="5140325" cy="2898775"/>
+            <wp:effectExtent l="0" t="0" r="3175" b="0"/>
+            <wp:wrapTight wrapText="bothSides">
+              <wp:wrapPolygon edited="0">
+                <wp:start x="0" y="0"/>
+                <wp:lineTo x="0" y="21434"/>
+                <wp:lineTo x="21533" y="21434"/>
+                <wp:lineTo x="21533" y="0"/>
+                <wp:lineTo x="0" y="0"/>
+              </wp:wrapPolygon>
+            </wp:wrapTight>
+            <wp:docPr id="2" name="Picture 2" descr="A screenshot of a computer screen&#10;&#10;Description automatically generated"/>
+            <wp:cNvGraphicFramePr>
+              <a:graphicFrameLocks xmlns:a="http://schemas.openxmlformats.org/drawingml/2006/main" noChangeAspect="1"/>
+            </wp:cNvGraphicFramePr>
+            <a:graphic xmlns:a="http://schemas.openxmlformats.org/drawingml/2006/main">
+              <a:graphicData uri="http://schemas.openxmlformats.org/drawingml/2006/picture">
+                <pic:pic xmlns:pic="http://schemas.openxmlformats.org/drawingml/2006/picture">
+                  <pic:nvPicPr>
+                    <pic:cNvPr id="2" name="BuildScreenshot.png"/>
+                    <pic:cNvPicPr/>
+                  </pic:nvPicPr>
+                  <pic:blipFill>
+                    <a:blip r:embed="rId5" cstate="print">
+                      <a:extLst>
+                        <a:ext uri="{28A0092B-C50C-407E-A947-70E740481C1C}">
+                          <a14:useLocalDpi xmlns:a14="http://schemas.microsoft.com/office/drawing/2010/main" val="0"/>
+                        </a:ext>
+                      </a:extLst>
+                    </a:blip>
+                    <a:stretch>
+                      <a:fillRect/>
+                    </a:stretch>
+                  </pic:blipFill>
+                  <pic:spPr>
+                    <a:xfrm>
+                      <a:off x="0" y="0"/>
+                      <a:ext cx="5140325" cy="2898775"/>
+                    </a:xfrm>
+                    <a:prstGeom prst="rect">
+                      <a:avLst/>
+                    </a:prstGeom>
+                  </pic:spPr>
+                </pic:pic>
+              </a:graphicData>
+            </a:graphic>
+            <wp14:sizeRelH relativeFrom="margin">
+              <wp14:pctWidth>0</wp14:pctWidth>
+            </wp14:sizeRelH>
+            <wp14:sizeRelV relativeFrom="margin">
+              <wp14:pctHeight>0</wp14:pctHeight>
+            </wp14:sizeRelV>
+          </wp:anchor>
+        </w:drawing>
+      </w:r>
+    </w:p>
+    <w:p>
+      <w:pPr>
+        <w:pStyle w:val="ListParagraph"/>
+        <w:ind w:left="1440"/>
+      </w:pPr>
+    </w:p>
+    <w:p>
+      <w:pPr>
+        <w:pStyle w:val="ListParagraph"/>
+        <w:ind w:left="1440"/>
+      </w:pPr>
+    </w:p>
+    <w:p>
+      <w:pPr>
+        <w:pStyle w:val="ListParagraph"/>
+        <w:ind w:left="1440"/>
+      </w:pPr>
+    </w:p>
+    <w:p>
+      <w:pPr>
+        <w:pStyle w:val="ListParagraph"/>
+        <w:ind w:left="1440"/>
+      </w:pPr>
+    </w:p>
+    <w:p>
+      <w:pPr>
+        <w:pStyle w:val="ListParagraph"/>
+        <w:ind w:left="1440"/>
+      </w:pPr>
+    </w:p>
+    <w:p>
+      <w:pPr>
+        <w:pStyle w:val="ListParagraph"/>
+        <w:ind w:left="1440"/>
+      </w:pPr>
+    </w:p>
+    <w:p>
+      <w:pPr>
+        <w:pStyle w:val="ListParagraph"/>
+        <w:ind w:left="1440"/>
+      </w:pPr>
+    </w:p>
+    <w:p>
+      <w:pPr>
+        <w:pStyle w:val="ListParagraph"/>
+        <w:ind w:left="1440"/>
+      </w:pPr>
+    </w:p>
+    <w:p>
+      <w:pPr>
+        <w:pStyle w:val="ListParagraph"/>
+        <w:ind w:left="1440"/>
+      </w:pPr>
+    </w:p>
+    <w:p>
+      <w:pPr>
+        <w:pStyle w:val="ListParagraph"/>
+        <w:ind w:left="1440"/>
+      </w:pPr>
+    </w:p>
+    <w:p>
+      <w:pPr>
+        <w:pStyle w:val="ListParagraph"/>
+        <w:ind w:left="1440"/>
+      </w:pPr>
+    </w:p>
+    <w:p>
+      <w:pPr>
+        <w:pStyle w:val="ListParagraph"/>
+        <w:ind w:left="1440"/>
+      </w:pPr>
+    </w:p>
+    <w:p>
+      <w:pPr>
+        <w:pStyle w:val="ListParagraph"/>
+        <w:ind w:left="1440"/>
+      </w:pPr>
+    </w:p>
+    <w:p>
+      <w:pPr>
+        <w:pStyle w:val="ListParagraph"/>
+        <w:ind w:left="1440"/>
+      </w:pPr>
       <w:bookmarkStart w:id="0" w:name="_GoBack"/>
       <w:bookmarkEnd w:id="0"/>
-      <w:r>
-        <w:t xml:space="preserve">dified movement function to reflect the necessary behavior of this type of bee. </w:t>
-      </w:r>
-    </w:p>
-    <w:p>
-      <w:pPr>
-        <w:pStyle w:val="ListParagraph"/>
-        <w:numPr>
-          <w:ilvl w:val="2"/>
-          <w:numId w:val="2"/>
-        </w:numPr>
-      </w:pPr>
-      <w:r>
-        <w:t>The ability to choose a flower at random</w:t>
-      </w:r>
-    </w:p>
-    <w:p>
-      <w:pPr>
-        <w:pStyle w:val="ListParagraph"/>
-        <w:numPr>
-          <w:ilvl w:val="1"/>
-          <w:numId w:val="2"/>
-        </w:numPr>
-      </w:pPr>
-      <w:r>
-        <w:t>This class will be implemented by Benjamin Mueller</w:t>
-      </w:r>
-    </w:p>
-    <w:p>
-      <w:pPr>
-        <w:pStyle w:val="ListParagraph"/>
-        <w:numPr>
-          <w:ilvl w:val="0"/>
-          <w:numId w:val="2"/>
-        </w:numPr>
-        <w:rPr>
-          <w:b/>
-          <w:bCs/>
-        </w:rPr>
-      </w:pPr>
-      <w:proofErr w:type="spellStart"/>
-      <w:r>
-        <w:rPr>
-          <w:b/>
-          <w:bCs/>
-        </w:rPr>
-        <w:t>BeeRandom</w:t>
-      </w:r>
-      <w:proofErr w:type="spellEnd"/>
-    </w:p>
-    <w:p>
-      <w:pPr>
-        <w:pStyle w:val="ListParagraph"/>
-        <w:numPr>
-          <w:ilvl w:val="1"/>
-          <w:numId w:val="2"/>
-        </w:numPr>
-      </w:pPr>
-      <w:r>
-        <w:t>The “</w:t>
-      </w:r>
-      <w:proofErr w:type="spellStart"/>
-      <w:r>
-        <w:t>B</w:t>
-      </w:r>
-      <w:r>
-        <w:t>eeRandom</w:t>
-      </w:r>
-      <w:proofErr w:type="spellEnd"/>
-      <w:r>
-        <w:t>” class is responsible for handling the behavior and functionality of the type of bee that</w:t>
-      </w:r>
-      <w:r>
-        <w:t xml:space="preserve"> moves through the garden bed in a preset fashion such as in lines or circles. </w:t>
-      </w:r>
-      <w:r>
-        <w:t>Functions include:</w:t>
-      </w:r>
-    </w:p>
-    <w:p>
-      <w:pPr>
-        <w:pStyle w:val="ListParagraph"/>
-        <w:numPr>
-          <w:ilvl w:val="2"/>
-          <w:numId w:val="2"/>
-        </w:numPr>
-      </w:pPr>
-      <w:r>
-        <w:t>Functionality inherited from “Bee” (and by default “Entity”)</w:t>
-      </w:r>
-    </w:p>
-    <w:p>
-      <w:pPr>
-        <w:pStyle w:val="ListParagraph"/>
-        <w:numPr>
-          <w:ilvl w:val="2"/>
-          <w:numId w:val="2"/>
-        </w:numPr>
-      </w:pPr>
-      <w:r>
-        <w:t xml:space="preserve">A modified movement function to reflect the necessary behavior of this type of bee. </w:t>
-      </w:r>
-    </w:p>
-    <w:p>
-      <w:pPr>
-        <w:pStyle w:val="ListParagraph"/>
-        <w:numPr>
-          <w:ilvl w:val="1"/>
-          <w:numId w:val="2"/>
-        </w:numPr>
-      </w:pPr>
-      <w:r>
-        <w:t>This class will be implemented by Benjamin Mueller</w:t>
-      </w:r>
-    </w:p>
-    <w:p>
-      <w:pPr>
-        <w:pStyle w:val="ListParagraph"/>
-        <w:numPr>
-          <w:ilvl w:val="0"/>
-          <w:numId w:val="2"/>
-        </w:numPr>
-        <w:rPr>
-          <w:b/>
-          <w:bCs/>
-        </w:rPr>
-      </w:pPr>
-      <w:r>
-        <w:rPr>
-          <w:b/>
-          <w:bCs/>
-        </w:rPr>
-        <w:t>Flower (abstract)</w:t>
-      </w:r>
-    </w:p>
-    <w:p>
-      <w:pPr>
-        <w:pStyle w:val="ListParagraph"/>
-        <w:numPr>
-          <w:ilvl w:val="1"/>
-          <w:numId w:val="2"/>
-        </w:numPr>
-      </w:pPr>
-      <w:r>
-        <w:t>The abstract “Flower” class is responsible for outlining the base functionality and parameters that are shared among all types of flowers.</w:t>
-      </w:r>
-      <w:r>
-        <w:t xml:space="preserve"> </w:t>
-      </w:r>
-      <w:r>
-        <w:t>Functions include:</w:t>
-      </w:r>
-    </w:p>
-    <w:p>
-      <w:pPr>
-        <w:pStyle w:val="ListParagraph"/>
-        <w:numPr>
-          <w:ilvl w:val="2"/>
-          <w:numId w:val="2"/>
-        </w:numPr>
-      </w:pPr>
-      <w:r>
-        <w:t>Functionality inherited from “Entity”</w:t>
-      </w:r>
-    </w:p>
-    <w:p>
-      <w:pPr>
-        <w:pStyle w:val="ListParagraph"/>
-        <w:numPr>
-          <w:ilvl w:val="2"/>
-          <w:numId w:val="2"/>
-        </w:numPr>
-      </w:pPr>
-      <w:r>
-        <w:t>Change the energy of the flower when there is a collision</w:t>
-      </w:r>
-    </w:p>
-    <w:p>
-      <w:pPr>
-        <w:pStyle w:val="ListParagraph"/>
-        <w:numPr>
-          <w:ilvl w:val="1"/>
-          <w:numId w:val="2"/>
-        </w:numPr>
-      </w:pPr>
-      <w:r>
-        <w:lastRenderedPageBreak/>
-        <w:t xml:space="preserve">This class will be implemented by Chris </w:t>
-      </w:r>
-      <w:proofErr w:type="spellStart"/>
-      <w:r>
-        <w:t>Drazek-Loosier</w:t>
-      </w:r>
-      <w:proofErr w:type="spellEnd"/>
-    </w:p>
-    <w:p>
-      <w:pPr>
-        <w:pStyle w:val="ListParagraph"/>
-        <w:numPr>
-          <w:ilvl w:val="0"/>
-          <w:numId w:val="2"/>
-        </w:numPr>
-        <w:rPr>
-          <w:b/>
-          <w:bCs/>
-        </w:rPr>
-      </w:pPr>
-      <w:proofErr w:type="spellStart"/>
-      <w:r>
-        <w:rPr>
-          <w:b/>
-          <w:bCs/>
-        </w:rPr>
-        <w:t>GoodFlower</w:t>
-      </w:r>
-      <w:proofErr w:type="spellEnd"/>
-    </w:p>
-    <w:p>
-      <w:pPr>
-        <w:pStyle w:val="ListParagraph"/>
-        <w:numPr>
-          <w:ilvl w:val="1"/>
-          <w:numId w:val="2"/>
-        </w:numPr>
-      </w:pPr>
-      <w:r>
-        <w:t>The “</w:t>
-      </w:r>
-      <w:proofErr w:type="spellStart"/>
-      <w:r>
-        <w:t>GoodFlower</w:t>
-      </w:r>
-      <w:proofErr w:type="spellEnd"/>
-      <w:r>
-        <w:t xml:space="preserve">” class is responsible for handling the behavior and functionality of the type of flower that gives bees energy. </w:t>
-      </w:r>
-      <w:r>
-        <w:t>Functions include:</w:t>
-      </w:r>
-    </w:p>
-    <w:p>
-      <w:pPr>
-        <w:pStyle w:val="ListParagraph"/>
-        <w:numPr>
-          <w:ilvl w:val="2"/>
-          <w:numId w:val="2"/>
-        </w:numPr>
-      </w:pPr>
-      <w:r>
-        <w:t>Functionality inherited from “Flower” (and by default “Entity)</w:t>
-      </w:r>
-    </w:p>
-    <w:p>
-      <w:pPr>
-        <w:pStyle w:val="ListParagraph"/>
-        <w:numPr>
-          <w:ilvl w:val="2"/>
-          <w:numId w:val="2"/>
-        </w:numPr>
-      </w:pPr>
-      <w:r>
-        <w:t>Track when there is a collision to deplete the energy level of the flower so that it will not continue giving out energy indefinitely</w:t>
-      </w:r>
-    </w:p>
-    <w:p>
-      <w:pPr>
-        <w:pStyle w:val="ListParagraph"/>
-        <w:numPr>
-          <w:ilvl w:val="1"/>
-          <w:numId w:val="2"/>
-        </w:numPr>
-      </w:pPr>
-      <w:r>
-        <w:t xml:space="preserve">This class will be implemented by Chris </w:t>
-      </w:r>
-      <w:proofErr w:type="spellStart"/>
-      <w:r>
-        <w:t>Drazek-Loosier</w:t>
-      </w:r>
-      <w:proofErr w:type="spellEnd"/>
-    </w:p>
-    <w:p>
-      <w:pPr>
-        <w:pStyle w:val="ListParagraph"/>
-        <w:numPr>
-          <w:ilvl w:val="0"/>
-          <w:numId w:val="2"/>
-        </w:numPr>
-        <w:rPr>
-          <w:b/>
-          <w:bCs/>
-        </w:rPr>
-      </w:pPr>
-      <w:proofErr w:type="spellStart"/>
-      <w:r>
-        <w:rPr>
-          <w:b/>
-          <w:bCs/>
-        </w:rPr>
-        <w:t>BadFlower</w:t>
-      </w:r>
-      <w:proofErr w:type="spellEnd"/>
-    </w:p>
-    <w:p>
-      <w:pPr>
-        <w:pStyle w:val="ListParagraph"/>
-        <w:numPr>
-          <w:ilvl w:val="1"/>
-          <w:numId w:val="2"/>
-        </w:numPr>
-      </w:pPr>
-      <w:r>
-        <w:t>The “</w:t>
-      </w:r>
-      <w:proofErr w:type="spellStart"/>
-      <w:r>
-        <w:t>BadFlower</w:t>
-      </w:r>
-      <w:proofErr w:type="spellEnd"/>
-      <w:r>
-        <w:t xml:space="preserve">” class is responsible for handling the behavior and functionality of the type of flower that </w:t>
-      </w:r>
-      <w:r>
-        <w:t>takes energy from</w:t>
-      </w:r>
-      <w:r>
-        <w:t xml:space="preserve"> bees. </w:t>
-      </w:r>
-      <w:r>
-        <w:t>Functions include:</w:t>
-      </w:r>
-    </w:p>
-    <w:p>
-      <w:pPr>
-        <w:pStyle w:val="ListParagraph"/>
-        <w:numPr>
-          <w:ilvl w:val="2"/>
-          <w:numId w:val="2"/>
-        </w:numPr>
-      </w:pPr>
-      <w:r>
-        <w:t>Functionality</w:t>
-      </w:r>
-      <w:r>
-        <w:t xml:space="preserve"> inherited from “Flower” (and by default “Entity)</w:t>
-      </w:r>
-    </w:p>
-    <w:p>
-      <w:pPr>
-        <w:pStyle w:val="ListParagraph"/>
-        <w:numPr>
-          <w:ilvl w:val="2"/>
-          <w:numId w:val="2"/>
-        </w:numPr>
-      </w:pPr>
-      <w:r>
-        <w:t xml:space="preserve">It should be noted that the “energy” parameter for the </w:t>
-      </w:r>
-      <w:proofErr w:type="spellStart"/>
-      <w:r>
-        <w:t>BadFlower</w:t>
-      </w:r>
-      <w:proofErr w:type="spellEnd"/>
-      <w:r>
-        <w:t xml:space="preserve"> will be negative, so that when there is a collision the operation will remain the same. </w:t>
-      </w:r>
-    </w:p>
-    <w:p>
-      <w:pPr>
-        <w:pStyle w:val="ListParagraph"/>
-        <w:numPr>
-          <w:ilvl w:val="1"/>
-          <w:numId w:val="2"/>
-        </w:numPr>
-      </w:pPr>
-      <w:r>
-        <w:t xml:space="preserve">This class will be implemented by Chris </w:t>
-      </w:r>
-      <w:proofErr w:type="spellStart"/>
-      <w:r>
-        <w:t>Drazek-Loosier</w:t>
-      </w:r>
-      <w:proofErr w:type="spellEnd"/>
-    </w:p>
-    <w:p>
-      <w:pPr>
-        <w:pStyle w:val="ListParagraph"/>
-        <w:numPr>
-          <w:ilvl w:val="0"/>
-          <w:numId w:val="2"/>
-        </w:numPr>
-        <w:rPr>
-          <w:b/>
-          <w:bCs/>
-        </w:rPr>
-      </w:pPr>
-      <w:proofErr w:type="spellStart"/>
-      <w:r>
-        <w:rPr>
-          <w:b/>
-          <w:bCs/>
-        </w:rPr>
-        <w:t>GardenBed</w:t>
-      </w:r>
-      <w:proofErr w:type="spellEnd"/>
-    </w:p>
-    <w:p>
-      <w:pPr>
-        <w:pStyle w:val="ListParagraph"/>
-        <w:numPr>
-          <w:ilvl w:val="1"/>
-          <w:numId w:val="2"/>
-        </w:numPr>
-      </w:pPr>
-      <w:r>
-        <w:t xml:space="preserve">The </w:t>
-      </w:r>
-      <w:proofErr w:type="spellStart"/>
-      <w:r>
-        <w:t>GardenBed</w:t>
-      </w:r>
-      <w:proofErr w:type="spellEnd"/>
-      <w:r>
-        <w:t xml:space="preserve"> class is responsible for </w:t>
-      </w:r>
-      <w:r>
-        <w:t xml:space="preserve">containing </w:t>
-      </w:r>
-      <w:r>
-        <w:t>Bee and Flower objects. Functionality includes what is listed below.</w:t>
-      </w:r>
-    </w:p>
-    <w:p>
-      <w:pPr>
-        <w:pStyle w:val="ListParagraph"/>
-        <w:numPr>
-          <w:ilvl w:val="2"/>
-          <w:numId w:val="2"/>
-        </w:numPr>
-      </w:pPr>
-      <w:r>
-        <w:t>Creating instances of each kind of bee and flower</w:t>
-      </w:r>
-      <w:r>
-        <w:t xml:space="preserve"> with random x and y coordinates</w:t>
-      </w:r>
-    </w:p>
-    <w:p>
-      <w:pPr>
-        <w:pStyle w:val="ListParagraph"/>
-        <w:numPr>
-          <w:ilvl w:val="2"/>
-          <w:numId w:val="2"/>
-        </w:numPr>
-      </w:pPr>
-      <w:r>
-        <w:t>Store locations of each type of object</w:t>
-      </w:r>
-    </w:p>
-    <w:p>
-      <w:pPr>
-        <w:pStyle w:val="ListParagraph"/>
-        <w:numPr>
-          <w:ilvl w:val="2"/>
-          <w:numId w:val="2"/>
-        </w:numPr>
-      </w:pPr>
-      <w:r>
-        <w:t xml:space="preserve">Stepping forward in time so that the movement of bees may be </w:t>
-      </w:r>
-      <w:r>
-        <w:t>observed,</w:t>
-      </w:r>
-      <w:r>
-        <w:t xml:space="preserve"> and functions carried out</w:t>
-      </w:r>
-    </w:p>
-    <w:p>
-      <w:pPr>
-        <w:pStyle w:val="ListParagraph"/>
-        <w:numPr>
-          <w:ilvl w:val="1"/>
-          <w:numId w:val="2"/>
-        </w:numPr>
-      </w:pPr>
-      <w:r>
-        <w:t xml:space="preserve">This class will be implemented by Chris </w:t>
-      </w:r>
-      <w:proofErr w:type="spellStart"/>
-      <w:r>
-        <w:t>Drazek-Loosier</w:t>
-      </w:r>
-      <w:proofErr w:type="spellEnd"/>
-    </w:p>
-    <w:p>
-      <w:pPr>
-        <w:pStyle w:val="ListParagraph"/>
-        <w:ind w:left="1440"/>
-      </w:pPr>
-    </w:p>
-    <w:p>
-      <w:pPr>
-        <w:pStyle w:val="ListParagraph"/>
-        <w:ind w:left="1440"/>
-      </w:pPr>
     </w:p>
     <w:sectPr>
       <w:pgSz w:w="12240" w:h="15840"/>
@@ -1160,6 +1311,7 @@
     <w:lsdException w:name="HTML Sample" w:semiHidden="1" w:unhideWhenUsed="1"/>
     <w:lsdException w:name="HTML Typewriter" w:semiHidden="1" w:unhideWhenUsed="1"/>
     <w:lsdException w:name="HTML Variable" w:semiHidden="1" w:unhideWhenUsed="1"/>
+    <w:lsdException w:name="Normal Table" w:semiHidden="1" w:unhideWhenUsed="1"/>
     <w:lsdException w:name="annotation subject" w:semiHidden="1" w:unhideWhenUsed="1"/>
     <w:lsdException w:name="No List" w:semiHidden="1" w:unhideWhenUsed="1"/>
     <w:lsdException w:name="Outline List 1" w:semiHidden="1" w:unhideWhenUsed="1"/>
@@ -1205,9 +1357,11 @@
     <w:lsdException w:name="Table Subtle 1" w:semiHidden="1" w:unhideWhenUsed="1"/>
     <w:lsdException w:name="Table Subtle 2" w:semiHidden="1" w:unhideWhenUsed="1"/>
     <w:lsdException w:name="Table Web 1" w:semiHidden="1" w:unhideWhenUsed="1"/>
+    <w:lsdException w:name="Table Web 2" w:semiHidden="1" w:unhideWhenUsed="1"/>
     <w:lsdException w:name="Table Web 3" w:semiHidden="1" w:unhideWhenUsed="1"/>
     <w:lsdException w:name="Balloon Text" w:semiHidden="1" w:unhideWhenUsed="1"/>
     <w:lsdException w:name="Table Grid" w:uiPriority="39"/>
+    <w:lsdException w:name="Table Theme" w:semiHidden="1" w:unhideWhenUsed="1"/>
     <w:lsdException w:name="Placeholder Text" w:semiHidden="1"/>
     <w:lsdException w:name="No Spacing" w:uiPriority="1" w:qFormat="1"/>
     <w:lsdException w:name="Light Shading" w:uiPriority="60"/>
@@ -1437,6 +1591,7 @@
   <w:style w:type="character" w:default="1" w:styleId="DefaultParagraphFont">
     <w:name w:val="Default Paragraph Font"/>
     <w:uiPriority w:val="1"/>
+    <w:semiHidden/>
     <w:unhideWhenUsed/>
   </w:style>
   <w:style w:type="table" w:default="1" w:styleId="TableNormal">

</xml_diff>

<commit_message>
added class diagram screenshot to doc folder and to submission document
</commit_message>
<xml_diff>
--- a/doc/DomainClassList.docx
+++ b/doc/DomainClassList.docx
@@ -761,6 +761,18 @@
       </w:r>
       <w:proofErr w:type="spellEnd"/>
     </w:p>
+    <w:p/>
+    <w:p/>
+    <w:p/>
+    <w:p/>
+    <w:p/>
+    <w:p/>
+    <w:p/>
+    <w:p/>
+    <w:p/>
+    <w:p/>
+    <w:p/>
+    <w:p/>
     <w:p>
       <w:pPr>
         <w:jc w:val="center"/>
@@ -772,6 +784,7 @@
         <w:rPr>
           <w:u w:val="single"/>
         </w:rPr>
+        <w:lastRenderedPageBreak/>
         <w:t>Build Confirmation</w:t>
       </w:r>
       <w:r>
@@ -938,8 +951,83 @@
         <w:pStyle w:val="ListParagraph"/>
         <w:ind w:left="1440"/>
       </w:pPr>
+    </w:p>
+    <w:p>
+      <w:pPr>
+        <w:pStyle w:val="ListParagraph"/>
+        <w:ind w:left="1440"/>
+      </w:pPr>
+    </w:p>
+    <w:p>
+      <w:pPr>
+        <w:jc w:val="center"/>
+        <w:rPr>
+          <w:u w:val="single"/>
+        </w:rPr>
+      </w:pPr>
+      <w:r>
+        <w:rPr>
+          <w:u w:val="single"/>
+        </w:rPr>
+        <w:t>Class Diagram</w:t>
+      </w:r>
+    </w:p>
+    <w:p>
+      <w:pPr>
+        <w:jc w:val="center"/>
+        <w:rPr>
+          <w:u w:val="single"/>
+        </w:rPr>
+      </w:pPr>
       <w:bookmarkStart w:id="0" w:name="_GoBack"/>
       <w:bookmarkEnd w:id="0"/>
+      <w:r>
+        <w:rPr>
+          <w:noProof/>
+          <w:u w:val="single"/>
+        </w:rPr>
+        <w:drawing>
+          <wp:inline distT="0" distB="0" distL="0" distR="0" wp14:anchorId="0054C657" wp14:editId="1B2C8150">
+            <wp:extent cx="4590288" cy="3652614"/>
+            <wp:effectExtent l="0" t="0" r="1270" b="5080"/>
+            <wp:docPr id="3" name="Picture 3" descr="A close up of a map&#10;&#10;Description automatically generated"/>
+            <wp:cNvGraphicFramePr>
+              <a:graphicFrameLocks xmlns:a="http://schemas.openxmlformats.org/drawingml/2006/main" noChangeAspect="1"/>
+            </wp:cNvGraphicFramePr>
+            <a:graphic xmlns:a="http://schemas.openxmlformats.org/drawingml/2006/main">
+              <a:graphicData uri="http://schemas.openxmlformats.org/drawingml/2006/picture">
+                <pic:pic xmlns:pic="http://schemas.openxmlformats.org/drawingml/2006/picture">
+                  <pic:nvPicPr>
+                    <pic:cNvPr id="3" name="ClassDiagramLab2SWComp.PNG"/>
+                    <pic:cNvPicPr/>
+                  </pic:nvPicPr>
+                  <pic:blipFill>
+                    <a:blip r:embed="rId6">
+                      <a:extLst>
+                        <a:ext uri="{28A0092B-C50C-407E-A947-70E740481C1C}">
+                          <a14:useLocalDpi xmlns:a14="http://schemas.microsoft.com/office/drawing/2010/main" val="0"/>
+                        </a:ext>
+                      </a:extLst>
+                    </a:blip>
+                    <a:stretch>
+                      <a:fillRect/>
+                    </a:stretch>
+                  </pic:blipFill>
+                  <pic:spPr>
+                    <a:xfrm>
+                      <a:off x="0" y="0"/>
+                      <a:ext cx="4608259" cy="3666914"/>
+                    </a:xfrm>
+                    <a:prstGeom prst="rect">
+                      <a:avLst/>
+                    </a:prstGeom>
+                  </pic:spPr>
+                </pic:pic>
+              </a:graphicData>
+            </a:graphic>
+          </wp:inline>
+        </w:drawing>
+      </w:r>
     </w:p>
     <w:sectPr>
       <w:pgSz w:w="12240" w:h="15840"/>

</xml_diff>